<commit_message>
Image for the presentation
</commit_message>
<xml_diff>
--- a/Doc/WebSite2Read.docx
+++ b/Doc/WebSite2Read.docx
@@ -147,11 +147,275 @@
         <w:jc w:val="left"/>
         <w:rPr/>
       </w:pPr>
-      <w:r>
+      <w:hyperlink r:id="rId5">
+        <w:r>
+          <w:rPr>
+            <w:rStyle w:val="LienInternet"/>
+          </w:rPr>
+          <w:t>https://influxdb-python.readthedocs.io/en/latest/examples.html</w:t>
+        </w:r>
+      </w:hyperlink>
+    </w:p>
+    <w:p>
+      <w:pPr>
+        <w:pStyle w:val="Normal"/>
+        <w:widowControl/>
+        <w:bidi w:val="0"/>
+        <w:spacing w:lineRule="auto" w:line="259" w:before="0" w:after="160"/>
+        <w:jc w:val="left"/>
         <w:rPr>
           <w:rStyle w:val="LienInternet"/>
         </w:rPr>
-        <w:t>https://influxdb-python.readthedocs.io/en/latest/examples.html</w:t>
+      </w:pPr>
+      <w:r>
+        <w:rPr/>
+      </w:r>
+    </w:p>
+    <w:p>
+      <w:pPr>
+        <w:pStyle w:val="Normal"/>
+        <w:widowControl/>
+        <w:bidi w:val="0"/>
+        <w:spacing w:lineRule="auto" w:line="259" w:before="0" w:after="160"/>
+        <w:jc w:val="left"/>
+        <w:rPr>
+          <w:rStyle w:val="LienInternet"/>
+        </w:rPr>
+      </w:pPr>
+      <w:r>
+        <w:rPr/>
+      </w:r>
+    </w:p>
+    <w:p>
+      <w:pPr>
+        <w:pStyle w:val="Normal"/>
+        <w:widowControl/>
+        <w:bidi w:val="0"/>
+        <w:spacing w:lineRule="auto" w:line="259" w:before="0" w:after="160"/>
+        <w:jc w:val="left"/>
+        <w:rPr/>
+      </w:pPr>
+      <w:r>
+        <w:rPr/>
+        <w:drawing>
+          <wp:anchor behindDoc="0" distT="0" distB="0" distL="0" distR="0" simplePos="0" locked="0" layoutInCell="1" allowOverlap="1" relativeHeight="2">
+            <wp:simplePos x="0" y="0"/>
+            <wp:positionH relativeFrom="column">
+              <wp:posOffset>0</wp:posOffset>
+            </wp:positionH>
+            <wp:positionV relativeFrom="paragraph">
+              <wp:posOffset>635</wp:posOffset>
+            </wp:positionV>
+            <wp:extent cx="5760720" cy="3883025"/>
+            <wp:effectExtent l="0" t="0" r="0" b="0"/>
+            <wp:wrapSquare wrapText="largest"/>
+            <wp:docPr id="1" name="Image1" descr=""/>
+            <wp:cNvGraphicFramePr>
+              <a:graphicFrameLocks xmlns:a="http://schemas.openxmlformats.org/drawingml/2006/main" noChangeAspect="1"/>
+            </wp:cNvGraphicFramePr>
+            <a:graphic xmlns:a="http://schemas.openxmlformats.org/drawingml/2006/main">
+              <a:graphicData uri="http://schemas.openxmlformats.org/drawingml/2006/picture">
+                <pic:pic xmlns:pic="http://schemas.openxmlformats.org/drawingml/2006/picture">
+                  <pic:nvPicPr>
+                    <pic:cNvPr id="1" name="Image1" descr=""/>
+                    <pic:cNvPicPr>
+                      <a:picLocks noChangeAspect="1" noChangeArrowheads="1"/>
+                    </pic:cNvPicPr>
+                  </pic:nvPicPr>
+                  <pic:blipFill>
+                    <a:blip r:embed="rId6"/>
+                    <a:stretch>
+                      <a:fillRect/>
+                    </a:stretch>
+                  </pic:blipFill>
+                  <pic:spPr bwMode="auto">
+                    <a:xfrm>
+                      <a:off x="0" y="0"/>
+                      <a:ext cx="5760720" cy="3883025"/>
+                    </a:xfrm>
+                    <a:prstGeom prst="rect">
+                      <a:avLst/>
+                    </a:prstGeom>
+                  </pic:spPr>
+                </pic:pic>
+              </a:graphicData>
+            </a:graphic>
+          </wp:anchor>
+        </w:drawing>
+      </w:r>
+    </w:p>
+    <w:p>
+      <w:pPr>
+        <w:pStyle w:val="Normal"/>
+        <w:widowControl/>
+        <w:bidi w:val="0"/>
+        <w:spacing w:lineRule="auto" w:line="259" w:before="0" w:after="160"/>
+        <w:jc w:val="left"/>
+        <w:rPr/>
+      </w:pPr>
+      <w:r>
+        <w:rPr/>
+        <w:drawing>
+          <wp:anchor behindDoc="0" distT="0" distB="0" distL="0" distR="0" simplePos="0" locked="0" layoutInCell="1" allowOverlap="1" relativeHeight="3">
+            <wp:simplePos x="0" y="0"/>
+            <wp:positionH relativeFrom="column">
+              <wp:align>center</wp:align>
+            </wp:positionH>
+            <wp:positionV relativeFrom="paragraph">
+              <wp:posOffset>635</wp:posOffset>
+            </wp:positionV>
+            <wp:extent cx="5760720" cy="3690620"/>
+            <wp:effectExtent l="0" t="0" r="0" b="0"/>
+            <wp:wrapSquare wrapText="largest"/>
+            <wp:docPr id="2" name="Image2" descr=""/>
+            <wp:cNvGraphicFramePr>
+              <a:graphicFrameLocks xmlns:a="http://schemas.openxmlformats.org/drawingml/2006/main" noChangeAspect="1"/>
+            </wp:cNvGraphicFramePr>
+            <a:graphic xmlns:a="http://schemas.openxmlformats.org/drawingml/2006/main">
+              <a:graphicData uri="http://schemas.openxmlformats.org/drawingml/2006/picture">
+                <pic:pic xmlns:pic="http://schemas.openxmlformats.org/drawingml/2006/picture">
+                  <pic:nvPicPr>
+                    <pic:cNvPr id="2" name="Image2" descr=""/>
+                    <pic:cNvPicPr>
+                      <a:picLocks noChangeAspect="1" noChangeArrowheads="1"/>
+                    </pic:cNvPicPr>
+                  </pic:nvPicPr>
+                  <pic:blipFill>
+                    <a:blip r:embed="rId7"/>
+                    <a:stretch>
+                      <a:fillRect/>
+                    </a:stretch>
+                  </pic:blipFill>
+                  <pic:spPr bwMode="auto">
+                    <a:xfrm>
+                      <a:off x="0" y="0"/>
+                      <a:ext cx="5760720" cy="3690620"/>
+                    </a:xfrm>
+                    <a:prstGeom prst="rect">
+                      <a:avLst/>
+                    </a:prstGeom>
+                  </pic:spPr>
+                </pic:pic>
+              </a:graphicData>
+            </a:graphic>
+          </wp:anchor>
+        </w:drawing>
+      </w:r>
+    </w:p>
+    <w:p>
+      <w:pPr>
+        <w:pStyle w:val="Normal"/>
+        <w:widowControl/>
+        <w:bidi w:val="0"/>
+        <w:spacing w:lineRule="auto" w:line="259" w:before="0" w:after="160"/>
+        <w:jc w:val="left"/>
+        <w:rPr/>
+      </w:pPr>
+      <w:r>
+        <w:rPr/>
+        <w:drawing>
+          <wp:anchor behindDoc="0" distT="0" distB="0" distL="0" distR="0" simplePos="0" locked="0" layoutInCell="1" allowOverlap="1" relativeHeight="4">
+            <wp:simplePos x="0" y="0"/>
+            <wp:positionH relativeFrom="column">
+              <wp:align>center</wp:align>
+            </wp:positionH>
+            <wp:positionV relativeFrom="paragraph">
+              <wp:posOffset>635</wp:posOffset>
+            </wp:positionV>
+            <wp:extent cx="5760720" cy="2431415"/>
+            <wp:effectExtent l="0" t="0" r="0" b="0"/>
+            <wp:wrapSquare wrapText="largest"/>
+            <wp:docPr id="3" name="Image3" descr=""/>
+            <wp:cNvGraphicFramePr>
+              <a:graphicFrameLocks xmlns:a="http://schemas.openxmlformats.org/drawingml/2006/main" noChangeAspect="1"/>
+            </wp:cNvGraphicFramePr>
+            <a:graphic xmlns:a="http://schemas.openxmlformats.org/drawingml/2006/main">
+              <a:graphicData uri="http://schemas.openxmlformats.org/drawingml/2006/picture">
+                <pic:pic xmlns:pic="http://schemas.openxmlformats.org/drawingml/2006/picture">
+                  <pic:nvPicPr>
+                    <pic:cNvPr id="3" name="Image3" descr=""/>
+                    <pic:cNvPicPr>
+                      <a:picLocks noChangeAspect="1" noChangeArrowheads="1"/>
+                    </pic:cNvPicPr>
+                  </pic:nvPicPr>
+                  <pic:blipFill>
+                    <a:blip r:embed="rId8"/>
+                    <a:stretch>
+                      <a:fillRect/>
+                    </a:stretch>
+                  </pic:blipFill>
+                  <pic:spPr bwMode="auto">
+                    <a:xfrm>
+                      <a:off x="0" y="0"/>
+                      <a:ext cx="5760720" cy="2431415"/>
+                    </a:xfrm>
+                    <a:prstGeom prst="rect">
+                      <a:avLst/>
+                    </a:prstGeom>
+                  </pic:spPr>
+                </pic:pic>
+              </a:graphicData>
+            </a:graphic>
+          </wp:anchor>
+        </w:drawing>
+      </w:r>
+    </w:p>
+    <w:p>
+      <w:pPr>
+        <w:pStyle w:val="Normal"/>
+        <w:widowControl/>
+        <w:bidi w:val="0"/>
+        <w:spacing w:lineRule="auto" w:line="259" w:before="0" w:after="160"/>
+        <w:jc w:val="left"/>
+        <w:rPr/>
+      </w:pPr>
+      <w:r>
+        <w:rPr/>
+        <w:drawing>
+          <wp:anchor behindDoc="0" distT="0" distB="0" distL="0" distR="0" simplePos="0" locked="0" layoutInCell="1" allowOverlap="1" relativeHeight="5">
+            <wp:simplePos x="0" y="0"/>
+            <wp:positionH relativeFrom="column">
+              <wp:align>center</wp:align>
+            </wp:positionH>
+            <wp:positionV relativeFrom="paragraph">
+              <wp:posOffset>635</wp:posOffset>
+            </wp:positionV>
+            <wp:extent cx="5760720" cy="4829175"/>
+            <wp:effectExtent l="0" t="0" r="0" b="0"/>
+            <wp:wrapSquare wrapText="largest"/>
+            <wp:docPr id="4" name="Image4" descr=""/>
+            <wp:cNvGraphicFramePr>
+              <a:graphicFrameLocks xmlns:a="http://schemas.openxmlformats.org/drawingml/2006/main" noChangeAspect="1"/>
+            </wp:cNvGraphicFramePr>
+            <a:graphic xmlns:a="http://schemas.openxmlformats.org/drawingml/2006/main">
+              <a:graphicData uri="http://schemas.openxmlformats.org/drawingml/2006/picture">
+                <pic:pic xmlns:pic="http://schemas.openxmlformats.org/drawingml/2006/picture">
+                  <pic:nvPicPr>
+                    <pic:cNvPr id="4" name="Image4" descr=""/>
+                    <pic:cNvPicPr>
+                      <a:picLocks noChangeAspect="1" noChangeArrowheads="1"/>
+                    </pic:cNvPicPr>
+                  </pic:nvPicPr>
+                  <pic:blipFill>
+                    <a:blip r:embed="rId9"/>
+                    <a:stretch>
+                      <a:fillRect/>
+                    </a:stretch>
+                  </pic:blipFill>
+                  <pic:spPr bwMode="auto">
+                    <a:xfrm>
+                      <a:off x="0" y="0"/>
+                      <a:ext cx="5760720" cy="4829175"/>
+                    </a:xfrm>
+                    <a:prstGeom prst="rect">
+                      <a:avLst/>
+                    </a:prstGeom>
+                  </pic:spPr>
+                </pic:pic>
+              </a:graphicData>
+            </a:graphic>
+          </wp:anchor>
+        </w:drawing>
       </w:r>
     </w:p>
     <w:sectPr>
@@ -173,7 +437,6 @@
     <w:rPrDefault>
       <w:rPr>
         <w:rFonts w:ascii="Calibri" w:hAnsi="Calibri" w:eastAsia="Calibri" w:cs="" w:asciiTheme="minorHAnsi" w:cstheme="minorBidi" w:eastAsiaTheme="minorHAnsi" w:hAnsiTheme="minorHAnsi"/>
-        <w:sz w:val="22"/>
         <w:szCs w:val="22"/>
         <w:lang w:val="fr-CH" w:eastAsia="en-US" w:bidi="ar-SA"/>
       </w:rPr>
@@ -570,7 +833,7 @@
     </w:pPr>
     <w:rPr>
       <w:rFonts w:ascii="Calibri" w:hAnsi="Calibri" w:eastAsia="Calibri" w:cs="" w:asciiTheme="minorHAnsi" w:cstheme="minorBidi" w:eastAsiaTheme="minorHAnsi" w:hAnsiTheme="minorHAnsi"/>
-      <w:color w:val="auto"/>
+      <w:color w:val="00000A"/>
       <w:kern w:val="0"/>
       <w:sz w:val="22"/>
       <w:szCs w:val="22"/>
@@ -611,6 +874,11 @@
   </w:style>
   <w:style w:type="character" w:styleId="ListLabel1">
     <w:name w:val="ListLabel 1"/>
+    <w:qFormat/>
+    <w:rPr/>
+  </w:style>
+  <w:style w:type="character" w:styleId="ListLabel2">
+    <w:name w:val="ListLabel 2"/>
     <w:qFormat/>
     <w:rPr/>
   </w:style>

</xml_diff>